<commit_message>
Total sales be region
</commit_message>
<xml_diff>
--- a/Exercise1-Annual-Bonus-Report/AnnualBonusReport.docx
+++ b/Exercise1-Annual-Bonus-Report/AnnualBonusReport.docx
@@ -144,23 +144,85 @@
   <w:p>
     <w:pPr>
       <w:pStyle w:val="Header"/>
+      <w:rPr>
+        <w:sz w:val="24"/>
+        <w:szCs w:val="24"/>
+      </w:rPr>
     </w:pPr>
     <w:r>
+      <w:rPr>
+        <w:sz w:val="24"/>
+        <w:szCs w:val="24"/>
+      </w:rPr>
       <w:t>Daniel Zhuge</w:t>
     </w:r>
   </w:p>
   <w:p>
     <w:pPr>
       <w:pStyle w:val="Header"/>
+      <w:rPr>
+        <w:sz w:val="24"/>
+        <w:szCs w:val="24"/>
+      </w:rPr>
     </w:pPr>
+    <w:r>
+      <w:rPr>
+        <w:sz w:val="24"/>
+        <w:szCs w:val="24"/>
+      </w:rPr>
+      <w:t xml:space="preserve">Udemy Course: </w:t>
+    </w:r>
     <w:hyperlink r:id="rId1" w:history="1">
       <w:r>
         <w:rPr>
           <w:rStyle w:val="Hyperlink"/>
+          <w:sz w:val="24"/>
+          <w:szCs w:val="24"/>
         </w:rPr>
         <w:t>https://www.udemy.com/course/tableau10/</w:t>
       </w:r>
     </w:hyperlink>
+  </w:p>
+  <w:p>
+    <w:pPr>
+      <w:pStyle w:val="Header"/>
+      <w:rPr>
+        <w:sz w:val="24"/>
+        <w:szCs w:val="24"/>
+      </w:rPr>
+    </w:pPr>
+    <w:r>
+      <w:rPr>
+        <w:rFonts w:ascii="Segoe UI" w:hAnsi="Segoe UI" w:cs="Segoe UI"/>
+        <w:color w:val="24292E"/>
+        <w:sz w:val="24"/>
+        <w:szCs w:val="24"/>
+        <w:shd w:val="clear" w:color="auto" w:fill="FFFFFF"/>
+      </w:rPr>
+      <w:t>Data retrieved from: </w:t>
+    </w:r>
+    <w:hyperlink r:id="rId2" w:history="1">
+      <w:r>
+        <w:rPr>
+          <w:rStyle w:val="Hyperlink"/>
+          <w:rFonts w:ascii="Segoe UI" w:hAnsi="Segoe UI" w:cs="Segoe UI"/>
+          <w:color w:val="0366D6"/>
+          <w:sz w:val="24"/>
+          <w:szCs w:val="24"/>
+          <w:shd w:val="clear" w:color="auto" w:fill="FFFFFF"/>
+        </w:rPr>
+        <w:t>https://www.superdatascience.com/pages/tableau</w:t>
+      </w:r>
+    </w:hyperlink>
+  </w:p>
+  <w:p>
+    <w:pPr>
+      <w:pStyle w:val="Header"/>
+      <w:rPr>
+        <w:sz w:val="24"/>
+        <w:szCs w:val="24"/>
+      </w:rPr>
+    </w:pPr>
   </w:p>
 </w:hdr>
 </file>
@@ -639,12 +701,23 @@
     <w:name w:val="Hyperlink"/>
     <w:basedOn w:val="DefaultParagraphFont"/>
     <w:uiPriority w:val="99"/>
-    <w:semiHidden/>
     <w:unhideWhenUsed/>
     <w:rsid w:val="005C27BC"/>
     <w:rPr>
       <w:color w:val="0000FF"/>
       <w:u w:val="single"/>
+    </w:rPr>
+  </w:style>
+  <w:style w:type="character" w:styleId="UnresolvedMention">
+    <w:name w:val="Unresolved Mention"/>
+    <w:basedOn w:val="DefaultParagraphFont"/>
+    <w:uiPriority w:val="99"/>
+    <w:semiHidden/>
+    <w:unhideWhenUsed/>
+    <w:rsid w:val="00CE4528"/>
+    <w:rPr>
+      <w:color w:val="605E5C"/>
+      <w:shd w:val="clear" w:color="auto" w:fill="E1DFDD"/>
     </w:rPr>
   </w:style>
 </w:styles>

</xml_diff>